<commit_message>
Changes of matlab requirement LAB 1
</commit_message>
<xml_diff>
--- a/Manual_docx/ECE595_Autonomous_Lab1 _Introduction to S32K144_Spring_2021.docx
+++ b/Manual_docx/ECE595_Autonomous_Lab1 _Introduction to S32K144_Spring_2021.docx
@@ -309,7 +309,7 @@
             <v:path o:extrusionok="f" gradientshapeok="t" o:connecttype="rect"/>
             <o:lock v:ext="edit" aspectratio="t"/>
           </v:shapetype>
-          <v:shape id="_x0000_s1132" type="#_x0000_t75" style="position:absolute;left:0;text-align:left;margin-left:135.3pt;margin-top:145.1pt;width:494.9pt;height:363pt;z-index:-23;mso-position-horizontal-relative:page;mso-position-vertical-relative:page" o:allowincell="f">
+          <v:shape id="_x0000_s1132" type="#_x0000_t75" style="position:absolute;left:0;text-align:left;margin-left:135.3pt;margin-top:145.1pt;width:494.9pt;height:363pt;z-index:-19;mso-position-horizontal-relative:page;mso-position-vertical-relative:page" o:allowincell="f">
             <v:imagedata r:id="rId5" o:title=""/>
             <w10:wrap anchorx="page" anchory="page"/>
           </v:shape>
@@ -358,7 +358,7 @@
         </w:rPr>
         <w:lastRenderedPageBreak/>
         <w:pict w14:anchorId="01C756BA">
-          <v:shape id="_x0000_s1131" type="#_x0000_t75" style="position:absolute;margin-left:44.9pt;margin-top:109.1pt;width:733.5pt;height:373.75pt;z-index:-41;mso-position-horizontal-relative:page;mso-position-vertical-relative:page" o:allowincell="f">
+          <v:shape id="_x0000_s1131" type="#_x0000_t75" style="position:absolute;margin-left:44.9pt;margin-top:109.1pt;width:733.5pt;height:373.75pt;z-index:-37;mso-position-horizontal-relative:page;mso-position-vertical-relative:page" o:allowincell="f">
             <v:imagedata r:id="rId6" o:title=""/>
             <w10:wrap anchorx="page" anchory="page"/>
           </v:shape>
@@ -397,7 +397,7 @@
         </w:rPr>
         <w:lastRenderedPageBreak/>
         <w:pict w14:anchorId="5756BD1D">
-          <v:shape id="_x0000_s1130" type="#_x0000_t75" style="position:absolute;margin-left:16.25pt;margin-top:55pt;width:808.8pt;height:457.25pt;z-index:-40;mso-position-horizontal-relative:page;mso-position-vertical-relative:page" o:allowincell="f">
+          <v:shape id="_x0000_s1130" type="#_x0000_t75" style="position:absolute;margin-left:16.25pt;margin-top:55pt;width:808.8pt;height:457.25pt;z-index:-36;mso-position-horizontal-relative:page;mso-position-vertical-relative:page" o:allowincell="f">
             <v:imagedata r:id="rId7" o:title=""/>
             <w10:wrap anchorx="page" anchory="page"/>
           </v:shape>
@@ -436,7 +436,7 @@
         </w:rPr>
         <w:lastRenderedPageBreak/>
         <w:pict w14:anchorId="35A1ED6F">
-          <v:shape id="_x0000_s1129" type="#_x0000_t75" style="position:absolute;margin-left:11.4pt;margin-top:130.1pt;width:858.7pt;height:362.9pt;z-index:-32;mso-position-horizontal-relative:page;mso-position-vertical-relative:page" o:allowincell="f">
+          <v:shape id="_x0000_s1129" type="#_x0000_t75" style="position:absolute;margin-left:11.4pt;margin-top:130.1pt;width:858.7pt;height:362.9pt;z-index:-28;mso-position-horizontal-relative:page;mso-position-vertical-relative:page" o:allowincell="f">
             <v:imagedata r:id="rId8" o:title=""/>
             <w10:wrap anchorx="page" anchory="page"/>
           </v:shape>
@@ -641,7 +641,7 @@
           <w:noProof/>
         </w:rPr>
         <w:pict w14:anchorId="7F2201C6">
-          <v:shape id="_x0000_s1126" type="#_x0000_t75" style="position:absolute;left:0;text-align:left;margin-left:128.5pt;margin-top:160.85pt;width:632.4pt;height:388.8pt;z-index:-31;mso-position-horizontal-relative:page;mso-position-vertical-relative:page" o:allowincell="f">
+          <v:shape id="_x0000_s1126" type="#_x0000_t75" style="position:absolute;left:0;text-align:left;margin-left:128.5pt;margin-top:160.85pt;width:632.4pt;height:388.8pt;z-index:-27;mso-position-horizontal-relative:page;mso-position-vertical-relative:page" o:allowincell="f">
             <v:imagedata r:id="rId9" o:title=""/>
             <w10:wrap anchorx="page" anchory="page"/>
           </v:shape>
@@ -689,7 +689,7 @@
         </w:rPr>
         <w:lastRenderedPageBreak/>
         <w:pict w14:anchorId="56AAF640">
-          <v:shape id="_x0000_s1125" type="#_x0000_t75" style="position:absolute;margin-left:58.9pt;margin-top:102.8pt;width:732pt;height:389.2pt;z-index:-39;mso-position-horizontal-relative:page;mso-position-vertical-relative:page" o:allowincell="f">
+          <v:shape id="_x0000_s1125" type="#_x0000_t75" style="position:absolute;margin-left:58.9pt;margin-top:102.8pt;width:732pt;height:389.2pt;z-index:-35;mso-position-horizontal-relative:page;mso-position-vertical-relative:page" o:allowincell="f">
             <v:imagedata r:id="rId10" o:title=""/>
             <w10:wrap anchorx="page" anchory="page"/>
           </v:shape>
@@ -1158,7 +1158,7 @@
           <w:noProof/>
         </w:rPr>
         <w:pict w14:anchorId="14E1806A">
-          <v:shape id="_x0000_s1121" type="#_x0000_t75" style="position:absolute;margin-left:411.1pt;margin-top:234.8pt;width:395.55pt;height:269.2pt;z-index:-18;mso-position-horizontal-relative:page;mso-position-vertical-relative:page" o:allowincell="f">
+          <v:shape id="_x0000_s1121" type="#_x0000_t75" style="position:absolute;margin-left:411.1pt;margin-top:234.8pt;width:395.55pt;height:269.2pt;z-index:-14;mso-position-horizontal-relative:page;mso-position-vertical-relative:page" o:allowincell="f">
             <v:imagedata r:id="rId14" o:title=""/>
             <w10:wrap type="square" anchorx="page" anchory="page"/>
           </v:shape>
@@ -1407,7 +1407,7 @@
           <w:noProof/>
         </w:rPr>
         <w:pict w14:anchorId="2A08305C">
-          <v:shape id="_x0000_s1120" type="#_x0000_t75" style="position:absolute;left:0;text-align:left;margin-left:434.9pt;margin-top:220.05pt;width:396.5pt;height:259.15pt;z-index:-14;mso-position-horizontal-relative:page;mso-position-vertical-relative:page" o:allowincell="f">
+          <v:shape id="_x0000_s1120" type="#_x0000_t75" style="position:absolute;left:0;text-align:left;margin-left:434.9pt;margin-top:220.05pt;width:396.5pt;height:259.15pt;z-index:-10;mso-position-horizontal-relative:page;mso-position-vertical-relative:page" o:allowincell="f">
             <v:imagedata r:id="rId15" o:title=""/>
             <w10:wrap type="square" anchorx="page" anchory="page"/>
           </v:shape>
@@ -1934,7 +1934,7 @@
         </w:rPr>
         <w:lastRenderedPageBreak/>
         <w:pict w14:anchorId="173408B3">
-          <v:shape id="_x0000_s1119" type="#_x0000_t75" style="position:absolute;margin-left:54.3pt;margin-top:12.4pt;width:812.1pt;height:480.9pt;z-index:-38;mso-position-horizontal-relative:page;mso-position-vertical-relative:page" o:allowincell="f">
+          <v:shape id="_x0000_s1119" type="#_x0000_t75" style="position:absolute;margin-left:54.3pt;margin-top:12.4pt;width:812.1pt;height:480.9pt;z-index:-34;mso-position-horizontal-relative:page;mso-position-vertical-relative:page" o:allowincell="f">
             <v:imagedata r:id="rId19" o:title=""/>
             <w10:wrap anchorx="page" anchory="page"/>
           </v:shape>
@@ -2003,7 +2003,7 @@
           <w:sz w:val="24"/>
         </w:rPr>
         <w:pict w14:anchorId="5C33FBBA">
-          <v:roundrect id="_x0000_s1138" style="position:absolute;left:0;text-align:left;margin-left:162.75pt;margin-top:112.25pt;width:417pt;height:28.5pt;z-index:6" arcsize="10923f" filled="f" fillcolor="#c0504d" strokecolor="#c0504d" strokeweight="3pt">
+          <v:roundrect id="_x0000_s1138" style="position:absolute;left:0;text-align:left;margin-left:98.9pt;margin-top:114.95pt;width:417pt;height:28.5pt;z-index:6" arcsize="10923f" filled="f" fillcolor="#c0504d" strokecolor="#c0504d" strokeweight="3pt">
             <v:shadow on="t" type="perspective" color="#622423" opacity=".5" offset="1pt" offset2="-1pt"/>
           </v:roundrect>
         </w:pict>
@@ -2447,7 +2447,7 @@
           <w:szCs w:val="20"/>
         </w:rPr>
         <w:pict w14:anchorId="5B5180F2">
-          <v:shape id="_x0000_s1112" type="#_x0000_t75" style="position:absolute;left:0;text-align:left;margin-left:235.05pt;margin-top:351.25pt;width:436.35pt;height:206.85pt;z-index:-16;mso-position-horizontal-relative:page;mso-position-vertical-relative:page" o:allowincell="f">
+          <v:shape id="_x0000_s1112" type="#_x0000_t75" style="position:absolute;left:0;text-align:left;margin-left:235.05pt;margin-top:351.25pt;width:436.35pt;height:206.85pt;z-index:-12;mso-position-horizontal-relative:page;mso-position-vertical-relative:page" o:allowincell="f">
             <v:imagedata r:id="rId23" o:title=""/>
             <w10:wrap anchorx="page" anchory="page"/>
           </v:shape>
@@ -2792,7 +2792,7 @@
         </w:rPr>
         <w:lastRenderedPageBreak/>
         <w:pict w14:anchorId="07DC849C">
-          <v:shape id="_x0000_s1109" type="#_x0000_t75" style="position:absolute;margin-left:199.3pt;margin-top:479.9pt;width:8.3pt;height:22.6pt;z-index:-35;mso-position-horizontal-relative:page;mso-position-vertical-relative:page" o:allowincell="f">
+          <v:shape id="_x0000_s1109" type="#_x0000_t75" style="position:absolute;margin-left:199.3pt;margin-top:479.9pt;width:8.3pt;height:22.6pt;z-index:-31;mso-position-horizontal-relative:page;mso-position-vertical-relative:page" o:allowincell="f">
             <v:imagedata r:id="rId25" o:title=""/>
             <w10:wrap anchorx="page" anchory="page"/>
           </v:shape>
@@ -3043,7 +3043,7 @@
           <w:noProof/>
         </w:rPr>
         <w:pict w14:anchorId="47C04B59">
-          <v:shape id="_x0000_s1107" type="#_x0000_t75" style="position:absolute;left:0;text-align:left;margin-left:366.4pt;margin-top:509.45pt;width:38.1pt;height:31.4pt;z-index:-21;mso-position-horizontal-relative:page;mso-position-vertical-relative:page" o:allowincell="f">
+          <v:shape id="_x0000_s1107" type="#_x0000_t75" style="position:absolute;left:0;text-align:left;margin-left:366.4pt;margin-top:509.45pt;width:38.1pt;height:31.4pt;z-index:-17;mso-position-horizontal-relative:page;mso-position-vertical-relative:page" o:allowincell="f">
             <v:imagedata r:id="rId27" o:title=""/>
             <w10:wrap anchorx="page" anchory="page"/>
           </v:shape>
@@ -3101,7 +3101,7 @@
           <w:noProof/>
         </w:rPr>
         <w:pict w14:anchorId="37176A9A">
-          <v:polyline id="_x0000_s1106" style="position:absolute;z-index:-20;mso-position-horizontal:absolute;mso-position-horizontal-relative:page;mso-position-vertical:absolute;mso-position-vertical-relative:page" points="600pt,207.25pt,620.75pt,207.25pt,620.75pt,184pt,600pt,184pt,600pt,207.25pt" coordsize="415,465" o:allowincell="f" filled="f" strokecolor="red" strokeweight="2.54pt">
+          <v:polyline id="_x0000_s1106" style="position:absolute;z-index:-16;mso-position-horizontal:absolute;mso-position-horizontal-relative:page;mso-position-vertical:absolute;mso-position-vertical-relative:page" points="600pt,207.25pt,620.75pt,207.25pt,620.75pt,184pt,600pt,184pt,600pt,207.25pt" coordsize="415,465" o:allowincell="f" filled="f" strokecolor="red" strokeweight="2.54pt">
             <v:stroke joinstyle="bevel"/>
             <v:path arrowok="t"/>
             <w10:wrap anchorx="page" anchory="page"/>
@@ -3523,7 +3523,7 @@
           <w:szCs w:val="58"/>
         </w:rPr>
         <w:pict w14:anchorId="0F3F1F52">
-          <v:shape id="_x0000_s1147" type="#_x0000_t75" style="position:absolute;left:0;text-align:left;margin-left:629.15pt;margin-top:21.7pt;width:21.7pt;height:25.5pt;z-index:-10;mso-position-horizontal-relative:page;mso-position-vertical-relative:text" wrapcoords="-745 0 -745 20965 21600 20965 21600 0 -745 0" o:allowincell="f">
+          <v:shape id="_x0000_s1147" type="#_x0000_t75" style="position:absolute;left:0;text-align:left;margin-left:629.15pt;margin-top:21.7pt;width:21.7pt;height:25.5pt;z-index:-6;mso-position-horizontal-relative:page;mso-position-vertical-relative:text" wrapcoords="-745 0 -745 20965 21600 20965 21600 0 -745 0" o:allowincell="f">
             <v:imagedata r:id="rId30" o:title=""/>
             <w10:wrap type="tight" anchorx="page"/>
           </v:shape>
@@ -3708,7 +3708,7 @@
           <w:noProof/>
         </w:rPr>
         <w:pict w14:anchorId="03A14404">
-          <v:shape id="_x0000_s1100" type="#_x0000_t75" style="position:absolute;left:0;text-align:left;margin-left:293.55pt;margin-top:163.5pt;width:258.7pt;height:394.75pt;z-index:-27;mso-position-horizontal-relative:page;mso-position-vertical-relative:page" o:allowincell="f">
+          <v:shape id="_x0000_s1100" type="#_x0000_t75" style="position:absolute;left:0;text-align:left;margin-left:293.55pt;margin-top:163.5pt;width:258.7pt;height:394.75pt;z-index:-23;mso-position-horizontal-relative:page;mso-position-vertical-relative:page" o:allowincell="f">
             <v:imagedata r:id="rId31" o:title=""/>
             <w10:wrap anchorx="page" anchory="page"/>
           </v:shape>
@@ -3782,7 +3782,7 @@
           <w:noProof/>
         </w:rPr>
         <w:pict w14:anchorId="5CBAFBE8">
-          <v:shape id="_x0000_s1099" type="#_x0000_t75" style="position:absolute;left:0;text-align:left;margin-left:202.8pt;margin-top:97.45pt;width:509.2pt;height:399.7pt;z-index:-24;mso-position-horizontal-relative:page;mso-position-vertical-relative:page" o:allowincell="f">
+          <v:shape id="_x0000_s1099" type="#_x0000_t75" style="position:absolute;left:0;text-align:left;margin-left:202.8pt;margin-top:97.45pt;width:509.2pt;height:399.7pt;z-index:-20;mso-position-horizontal-relative:page;mso-position-vertical-relative:page" o:allowincell="f">
             <v:imagedata r:id="rId32" o:title=""/>
             <w10:wrap anchorx="page" anchory="page"/>
           </v:shape>
@@ -5019,7 +5019,7 @@
           <w:szCs w:val="10"/>
         </w:rPr>
         <w:pict w14:anchorId="1A767115">
-          <v:shape id="_x0000_s1092" type="#_x0000_t75" style="position:absolute;left:0;text-align:left;margin-left:174.3pt;margin-top:152.5pt;width:64.3pt;height:47pt;z-index:-19;mso-position-horizontal-relative:page;mso-position-vertical-relative:page" o:allowincell="f">
+          <v:shape id="_x0000_s1092" type="#_x0000_t75" style="position:absolute;left:0;text-align:left;margin-left:174.3pt;margin-top:152.5pt;width:64.3pt;height:47pt;z-index:-15;mso-position-horizontal-relative:page;mso-position-vertical-relative:page" o:allowincell="f">
             <v:imagedata r:id="rId36" o:title=""/>
             <w10:wrap anchorx="page" anchory="page"/>
           </v:shape>
@@ -5467,6 +5467,137 @@
           <w:szCs w:val="72"/>
         </w:rPr>
         <w:t>Model Based Design Toolbox (MBDT)</w:t>
+      </w:r>
+    </w:p>
+    <w:p>
+      <w:pPr>
+        <w:spacing w:before="496" w:after="0" w:line="240" w:lineRule="auto"/>
+        <w:ind w:left="1329" w:right="98"/>
+        <w:rPr>
+          <w:rFonts w:ascii="Times New Roman" w:hAnsi="Times New Roman"/>
+          <w:sz w:val="40"/>
+          <w:szCs w:val="40"/>
+        </w:rPr>
+      </w:pPr>
+      <w:r>
+        <w:rPr>
+          <w:rFonts w:ascii="Times New Roman" w:hAnsi="Times New Roman"/>
+          <w:sz w:val="40"/>
+          <w:szCs w:val="40"/>
+        </w:rPr>
+        <w:t>Prerequisite for MATLAB for MBDT to work:</w:t>
+      </w:r>
+    </w:p>
+    <w:p>
+      <w:pPr>
+        <w:numPr>
+          <w:ilvl w:val="0"/>
+          <w:numId w:val="20"/>
+        </w:numPr>
+        <w:spacing w:after="0" w:line="240" w:lineRule="auto"/>
+        <w:ind w:right="98"/>
+        <w:rPr>
+          <w:rFonts w:ascii="Times New Roman" w:hAnsi="Times New Roman"/>
+          <w:color w:val="FF0000"/>
+          <w:sz w:val="40"/>
+          <w:szCs w:val="40"/>
+        </w:rPr>
+      </w:pPr>
+      <w:r>
+        <w:rPr>
+          <w:rFonts w:ascii="Times New Roman" w:hAnsi="Times New Roman"/>
+          <w:sz w:val="40"/>
+          <w:szCs w:val="40"/>
+        </w:rPr>
+        <w:t>MATLAB coder (From MATLAB Addons)</w:t>
+      </w:r>
+    </w:p>
+    <w:p>
+      <w:pPr>
+        <w:numPr>
+          <w:ilvl w:val="0"/>
+          <w:numId w:val="20"/>
+        </w:numPr>
+        <w:spacing w:after="0" w:line="240" w:lineRule="auto"/>
+        <w:ind w:right="98"/>
+        <w:rPr>
+          <w:rFonts w:ascii="Times New Roman" w:hAnsi="Times New Roman"/>
+          <w:color w:val="FF0000"/>
+          <w:sz w:val="40"/>
+          <w:szCs w:val="40"/>
+        </w:rPr>
+      </w:pPr>
+      <w:r>
+        <w:rPr>
+          <w:rFonts w:ascii="Times New Roman" w:hAnsi="Times New Roman"/>
+          <w:sz w:val="40"/>
+          <w:szCs w:val="40"/>
+        </w:rPr>
+        <w:t>Simulink Coder (From MATLAB Addons)</w:t>
+      </w:r>
+    </w:p>
+    <w:p>
+      <w:pPr>
+        <w:numPr>
+          <w:ilvl w:val="0"/>
+          <w:numId w:val="20"/>
+        </w:numPr>
+        <w:spacing w:after="0" w:line="240" w:lineRule="auto"/>
+        <w:ind w:right="98"/>
+        <w:rPr>
+          <w:rFonts w:ascii="Times New Roman" w:hAnsi="Times New Roman"/>
+          <w:color w:val="FF0000"/>
+          <w:sz w:val="40"/>
+          <w:szCs w:val="40"/>
+        </w:rPr>
+      </w:pPr>
+      <w:r>
+        <w:rPr>
+          <w:rFonts w:ascii="Times New Roman" w:hAnsi="Times New Roman"/>
+          <w:sz w:val="40"/>
+          <w:szCs w:val="40"/>
+        </w:rPr>
+        <w:t>Embedded Coder (From MATLAB Addons)</w:t>
+      </w:r>
+      <w:r>
+        <w:rPr>
+          <w:rFonts w:ascii="Times New Roman" w:hAnsi="Times New Roman"/>
+          <w:color w:val="FF0000"/>
+          <w:sz w:val="40"/>
+          <w:szCs w:val="40"/>
+        </w:rPr>
+        <w:t xml:space="preserve"> </w:t>
+      </w:r>
+      <w:r>
+        <w:rPr>
+          <w:rFonts w:ascii="Times New Roman" w:hAnsi="Times New Roman"/>
+          <w:color w:val="FF0000"/>
+          <w:sz w:val="40"/>
+          <w:szCs w:val="40"/>
+        </w:rPr>
+        <w:br/>
+      </w:r>
+    </w:p>
+    <w:p>
+      <w:pPr>
+        <w:spacing w:before="496" w:after="0" w:line="828" w:lineRule="exact"/>
+        <w:ind w:left="1329" w:right="98"/>
+        <w:jc w:val="center"/>
+        <w:rPr>
+          <w:rFonts w:ascii="Times New Roman" w:hAnsi="Times New Roman"/>
+          <w:color w:val="FF0000"/>
+          <w:sz w:val="72"/>
+          <w:szCs w:val="72"/>
+        </w:rPr>
+      </w:pPr>
+      <w:r>
+        <w:rPr>
+          <w:rFonts w:ascii="Times New Roman" w:hAnsi="Times New Roman"/>
+          <w:color w:val="FF0000"/>
+          <w:sz w:val="72"/>
+          <w:szCs w:val="72"/>
+        </w:rPr>
+        <w:br/>
       </w:r>
       <w:r>
         <w:rPr>
@@ -6451,7 +6582,7 @@
         </w:rPr>
         <w:lastRenderedPageBreak/>
         <w:pict w14:anchorId="32B467C3">
-          <v:shape id="_x0000_s1159" type="#_x0000_t75" style="position:absolute;left:0;text-align:left;margin-left:99.2pt;margin-top:28.45pt;width:588.4pt;height:164pt;z-index:-9;mso-position-horizontal-relative:page;mso-position-vertical-relative:text" o:allowincell="f">
+          <v:shape id="_x0000_s1159" type="#_x0000_t75" style="position:absolute;left:0;text-align:left;margin-left:99.2pt;margin-top:28.45pt;width:588.4pt;height:164pt;z-index:-5;mso-position-horizontal-relative:page;mso-position-vertical-relative:text" o:allowincell="f">
             <v:imagedata r:id="rId42" o:title=""/>
             <w10:wrap type="square" anchorx="page"/>
           </v:shape>
@@ -6599,7 +6730,7 @@
         </w:rPr>
         <w:lastRenderedPageBreak/>
         <w:pict w14:anchorId="0FE18C89">
-          <v:shape id="_x0000_s1176" type="#_x0000_t75" style="position:absolute;left:0;text-align:left;margin-left:48.8pt;margin-top:50.85pt;width:656.3pt;height:187.25pt;z-index:66;visibility:visible;mso-wrap-style:square;mso-wrap-distance-left:9pt;mso-wrap-distance-top:0;mso-wrap-distance-right:9pt;mso-wrap-distance-bottom:0;mso-position-horizontal-relative:text;mso-position-vertical-relative:text">
+          <v:shape id="_x0000_s1176" type="#_x0000_t75" style="position:absolute;left:0;text-align:left;margin-left:48.8pt;margin-top:50.85pt;width:656.3pt;height:187.25pt;z-index:28;visibility:visible;mso-wrap-style:square;mso-wrap-distance-left:9pt;mso-wrap-distance-top:0;mso-wrap-distance-right:9pt;mso-wrap-distance-bottom:0;mso-position-horizontal-relative:text;mso-position-vertical-relative:text">
             <v:imagedata r:id="rId43" o:title=""/>
             <w10:wrap type="topAndBottom"/>
           </v:shape>
@@ -6644,7 +6775,7 @@
           <w:noProof/>
         </w:rPr>
         <w:pict w14:anchorId="51F851B4">
-          <v:shape id="_x0000_s1177" type="#_x0000_t75" style="position:absolute;left:0;text-align:left;margin-left:11.4pt;margin-top:293.4pt;width:769.9pt;height:105.3pt;z-index:67;visibility:visible;mso-wrap-style:square;mso-wrap-distance-left:9pt;mso-wrap-distance-top:0;mso-wrap-distance-right:9pt;mso-wrap-distance-bottom:0;mso-position-horizontal-relative:text;mso-position-vertical-relative:text">
+          <v:shape id="_x0000_s1177" type="#_x0000_t75" style="position:absolute;left:0;text-align:left;margin-left:11.4pt;margin-top:293.4pt;width:769.9pt;height:105.3pt;z-index:29;visibility:visible;mso-wrap-style:square;mso-wrap-distance-left:9pt;mso-wrap-distance-top:0;mso-wrap-distance-right:9pt;mso-wrap-distance-bottom:0;mso-position-horizontal-relative:text;mso-position-vertical-relative:text">
             <v:imagedata r:id="rId44" o:title=""/>
             <w10:wrap type="square"/>
           </v:shape>
@@ -6714,7 +6845,7 @@
           <w:noProof/>
         </w:rPr>
         <w:pict w14:anchorId="61286638">
-          <v:shape id="_x0000_s1178" type="#_x0000_t75" style="position:absolute;left:0;text-align:left;margin-left:9pt;margin-top:15.3pt;width:769.9pt;height:372.8pt;z-index:68;visibility:visible;mso-wrap-style:square;mso-wrap-distance-left:9pt;mso-wrap-distance-top:0;mso-wrap-distance-right:9pt;mso-wrap-distance-bottom:0;mso-position-horizontal-relative:text;mso-position-vertical-relative:text">
+          <v:shape id="_x0000_s1178" type="#_x0000_t75" style="position:absolute;left:0;text-align:left;margin-left:9pt;margin-top:15.3pt;width:769.9pt;height:372.8pt;z-index:30;visibility:visible;mso-wrap-style:square;mso-wrap-distance-left:9pt;mso-wrap-distance-top:0;mso-wrap-distance-right:9pt;mso-wrap-distance-bottom:0;mso-position-horizontal-relative:text;mso-position-vertical-relative:text">
             <v:imagedata r:id="rId45" o:title=""/>
             <w10:wrap type="square"/>
           </v:shape>
@@ -6742,7 +6873,7 @@
         </w:rPr>
         <w:lastRenderedPageBreak/>
         <w:pict w14:anchorId="6D48BBE4">
-          <v:shape id="_x0000_s1179" type="#_x0000_t75" style="position:absolute;left:0;text-align:left;margin-left:320.4pt;margin-top:80.55pt;width:434.7pt;height:385.9pt;z-index:69;visibility:visible;mso-wrap-style:square;mso-wrap-distance-left:9pt;mso-wrap-distance-top:0;mso-wrap-distance-right:9pt;mso-wrap-distance-bottom:0;mso-position-horizontal-relative:text;mso-position-vertical-relative:text">
+          <v:shape id="_x0000_s1179" type="#_x0000_t75" style="position:absolute;left:0;text-align:left;margin-left:320.4pt;margin-top:80.55pt;width:434.7pt;height:385.9pt;z-index:31;visibility:visible;mso-wrap-style:square;mso-wrap-distance-left:9pt;mso-wrap-distance-top:0;mso-wrap-distance-right:9pt;mso-wrap-distance-bottom:0;mso-position-horizontal-relative:text;mso-position-vertical-relative:text">
             <v:imagedata r:id="rId46" o:title=""/>
             <w10:wrap type="square"/>
           </v:shape>
@@ -7313,7 +7444,7 @@
           <w:noProof/>
         </w:rPr>
         <w:pict w14:anchorId="62E2787C">
-          <v:shape id="_x0000_s1063" type="#_x0000_t75" style="position:absolute;left:0;text-align:left;margin-left:121.3pt;margin-top:203.1pt;width:614.45pt;height:75.1pt;z-index:-28;mso-position-horizontal-relative:page;mso-position-vertical-relative:page" o:allowincell="f">
+          <v:shape id="_x0000_s1063" type="#_x0000_t75" style="position:absolute;left:0;text-align:left;margin-left:121.3pt;margin-top:203.1pt;width:614.45pt;height:75.1pt;z-index:-24;mso-position-horizontal-relative:page;mso-position-vertical-relative:page" o:allowincell="f">
             <v:imagedata r:id="rId49" o:title=""/>
             <w10:wrap anchorx="page" anchory="page"/>
           </v:shape>
@@ -7618,7 +7749,7 @@
         </w:rPr>
         <w:lastRenderedPageBreak/>
         <w:pict w14:anchorId="25351D71">
-          <v:shape id="_x0000_s1062" type="#_x0000_t75" style="position:absolute;margin-left:35.95pt;margin-top:141.1pt;width:706.65pt;height:400.8pt;z-index:-42;mso-position-horizontal-relative:page;mso-position-vertical-relative:page" o:allowincell="f">
+          <v:shape id="_x0000_s1062" type="#_x0000_t75" style="position:absolute;margin-left:35.95pt;margin-top:141.1pt;width:706.65pt;height:400.8pt;z-index:-38;mso-position-horizontal-relative:page;mso-position-vertical-relative:page" o:allowincell="f">
             <v:imagedata r:id="rId50" o:title=""/>
             <w10:wrap anchorx="page" anchory="page"/>
           </v:shape>
@@ -7969,7 +8100,7 @@
           <w:szCs w:val="14"/>
         </w:rPr>
         <w:pict w14:anchorId="37619418">
-          <v:shape id="_x0000_s1058" type="#_x0000_t75" style="position:absolute;left:0;text-align:left;margin-left:48.3pt;margin-top:97.8pt;width:405pt;height:428.3pt;z-index:-30;mso-position-horizontal-relative:page;mso-position-vertical-relative:page" o:allowincell="f">
+          <v:shape id="_x0000_s1058" type="#_x0000_t75" style="position:absolute;left:0;text-align:left;margin-left:48.3pt;margin-top:97.8pt;width:405pt;height:428.3pt;z-index:-26;mso-position-horizontal-relative:page;mso-position-vertical-relative:page" o:allowincell="f">
             <v:imagedata r:id="rId52" o:title=""/>
             <w10:wrap anchorx="page" anchory="page"/>
           </v:shape>
@@ -7983,7 +8114,7 @@
           <w:szCs w:val="14"/>
         </w:rPr>
         <w:pict w14:anchorId="357B2C4B">
-          <v:shape id="_x0000_s1057" type="#_x0000_t75" style="position:absolute;left:0;text-align:left;margin-left:506.8pt;margin-top:89.3pt;width:396.2pt;height:436.8pt;z-index:-26;mso-position-horizontal-relative:page;mso-position-vertical-relative:page" o:allowincell="f">
+          <v:shape id="_x0000_s1057" type="#_x0000_t75" style="position:absolute;left:0;text-align:left;margin-left:506.8pt;margin-top:89.3pt;width:396.2pt;height:436.8pt;z-index:-22;mso-position-horizontal-relative:page;mso-position-vertical-relative:page" o:allowincell="f">
             <v:imagedata r:id="rId53" o:title=""/>
             <w10:wrap anchorx="page" anchory="page"/>
           </v:shape>
@@ -8023,7 +8154,7 @@
           <w:noProof/>
         </w:rPr>
         <w:pict w14:anchorId="515F0F57">
-          <v:polyline id="_x0000_s1056" style="position:absolute;z-index:-25;mso-position-horizontal:absolute;mso-position-horizontal-relative:page;mso-position-vertical:absolute;mso-position-vertical-relative:page" points="298.5pt,468.7pt,435.3pt,468.7pt,435.3pt,440.65pt,298.5pt,440.65pt,298.5pt,468.7pt" coordsize="2736,561" o:allowincell="f" filled="f" strokecolor="red" strokeweight="2.54pt">
+          <v:polyline id="_x0000_s1056" style="position:absolute;z-index:-21;mso-position-horizontal:absolute;mso-position-horizontal-relative:page;mso-position-vertical:absolute;mso-position-vertical-relative:page" points="298.5pt,468.7pt,435.3pt,468.7pt,435.3pt,440.65pt,298.5pt,440.65pt,298.5pt,468.7pt" coordsize="2736,561" o:allowincell="f" filled="f" strokecolor="red" strokeweight="2.54pt">
             <v:stroke joinstyle="bevel"/>
             <v:path arrowok="t"/>
             <w10:wrap anchorx="page" anchory="page"/>
@@ -8036,7 +8167,7 @@
           <w:noProof/>
         </w:rPr>
         <w:pict w14:anchorId="46DC4B21">
-          <v:polyline id="_x0000_s1055" style="position:absolute;z-index:-22;mso-position-horizontal:absolute;mso-position-horizontal-relative:page;mso-position-vertical:absolute;mso-position-vertical-relative:page" points="703.5pt,482.3pt,771.85pt,482.3pt,771.85pt,453.85pt,703.5pt,453.85pt,703.5pt,482.3pt" coordsize="1367,569" o:allowincell="f" filled="f" strokecolor="red" strokeweight=".89603mm">
+          <v:polyline id="_x0000_s1055" style="position:absolute;z-index:-18;mso-position-horizontal:absolute;mso-position-horizontal-relative:page;mso-position-vertical:absolute;mso-position-vertical-relative:page" points="703.5pt,482.3pt,771.85pt,482.3pt,771.85pt,453.85pt,703.5pt,453.85pt,703.5pt,482.3pt" coordsize="1367,569" o:allowincell="f" filled="f" strokecolor="red" strokeweight=".89603mm">
             <v:stroke joinstyle="bevel"/>
             <v:path arrowok="t"/>
             <w10:wrap anchorx="page" anchory="page"/>
@@ -8084,7 +8215,7 @@
           <w:noProof/>
         </w:rPr>
         <w:pict w14:anchorId="0C3B189E">
-          <v:shape id="_x0000_s1054" type="#_x0000_t75" style="position:absolute;left:0;text-align:left;margin-left:152.4pt;margin-top:122.15pt;width:558.6pt;height:162.7pt;z-index:-29;mso-position-horizontal-relative:page;mso-position-vertical-relative:page" o:allowincell="f">
+          <v:shape id="_x0000_s1054" type="#_x0000_t75" style="position:absolute;left:0;text-align:left;margin-left:152.4pt;margin-top:122.15pt;width:558.6pt;height:162.7pt;z-index:-25;mso-position-horizontal-relative:page;mso-position-vertical-relative:page" o:allowincell="f">
             <v:imagedata r:id="rId54" o:title=""/>
             <w10:wrap anchorx="page" anchory="page"/>
           </v:shape>
@@ -8200,7 +8331,7 @@
           <w:noProof/>
         </w:rPr>
         <w:pict w14:anchorId="707FBCDB">
-          <v:shape id="_x0000_s1163" type="#_x0000_t75" style="position:absolute;left:0;text-align:left;margin-left:116.05pt;margin-top:286.55pt;width:608pt;height:60.4pt;z-index:-8;mso-position-horizontal-relative:page;mso-position-vertical-relative:page" o:allowincell="f">
+          <v:shape id="_x0000_s1163" type="#_x0000_t75" style="position:absolute;left:0;text-align:left;margin-left:116.05pt;margin-top:286.55pt;width:608pt;height:60.4pt;z-index:-4;mso-position-horizontal-relative:page;mso-position-vertical-relative:page" o:allowincell="f">
             <v:imagedata r:id="rId55" o:title=""/>
             <w10:wrap anchorx="page" anchory="page"/>
           </v:shape>
@@ -8278,7 +8409,7 @@
           <w:noProof/>
         </w:rPr>
         <w:pict w14:anchorId="6F7D0422">
-          <v:shape id="_x0000_s1164" type="#_x0000_t75" style="position:absolute;left:0;text-align:left;margin-left:258.6pt;margin-top:446.45pt;width:175.1pt;height:60.5pt;z-index:-7;mso-position-horizontal-relative:page;mso-position-vertical-relative:page" o:allowincell="f">
+          <v:shape id="_x0000_s1164" type="#_x0000_t75" style="position:absolute;left:0;text-align:left;margin-left:258.6pt;margin-top:446.45pt;width:175.1pt;height:60.5pt;z-index:-3;mso-position-horizontal-relative:page;mso-position-vertical-relative:page" o:allowincell="f">
             <v:imagedata r:id="rId56" o:title=""/>
             <w10:wrap anchorx="page" anchory="page"/>
           </v:shape>
@@ -9180,7 +9311,7 @@
           <w:szCs w:val="56"/>
         </w:rPr>
         <w:pict w14:anchorId="6F5FB70C">
-          <v:shape id="_x0000_s1173" type="#_x0000_t75" style="position:absolute;margin-left:137.1pt;margin-top:22.6pt;width:642.3pt;height:306.9pt;z-index:-6;mso-position-horizontal-relative:page;mso-position-vertical-relative:text" o:allowincell="f">
+          <v:shape id="_x0000_s1173" type="#_x0000_t75" style="position:absolute;margin-left:137.1pt;margin-top:22.6pt;width:642.3pt;height:306.9pt;z-index:-2;mso-position-horizontal-relative:page;mso-position-vertical-relative:text" o:allowincell="f">
             <v:imagedata r:id="rId62" o:title=""/>
             <w10:wrap type="square" anchorx="page"/>
           </v:shape>
@@ -9635,7 +9766,7 @@
         </w:rPr>
         <w:lastRenderedPageBreak/>
         <w:pict w14:anchorId="5A86AA2B">
-          <v:shape id="_x0000_s1175" type="#_x0000_t75" style="position:absolute;left:0;text-align:left;margin-left:171.15pt;margin-top:3.75pt;width:584pt;height:336.8pt;z-index:-5;mso-position-horizontal-relative:page;mso-position-vertical-relative:text" o:allowincell="f">
+          <v:shape id="_x0000_s1175" type="#_x0000_t75" style="position:absolute;left:0;text-align:left;margin-left:171.15pt;margin-top:3.75pt;width:584pt;height:336.8pt;z-index:-1;mso-position-horizontal-relative:page;mso-position-vertical-relative:text" o:allowincell="f">
             <v:imagedata r:id="rId64" o:title=""/>
             <w10:wrap type="square" anchorx="page"/>
           </v:shape>
@@ -9728,7 +9859,7 @@
           <w:noProof/>
         </w:rPr>
         <w:pict w14:anchorId="38E7AE8C">
-          <v:shape id="_x0000_s1034" type="#_x0000_t75" style="position:absolute;margin-left:76.75pt;margin-top:52.15pt;width:698.4pt;height:436.85pt;z-index:-37;mso-position-horizontal-relative:page;mso-position-vertical-relative:page" o:allowincell="f">
+          <v:shape id="_x0000_s1034" type="#_x0000_t75" style="position:absolute;margin-left:76.75pt;margin-top:52.15pt;width:698.4pt;height:436.85pt;z-index:-33;mso-position-horizontal-relative:page;mso-position-vertical-relative:page" o:allowincell="f">
             <v:imagedata r:id="rId65" o:title=""/>
             <w10:wrap anchorx="page" anchory="page"/>
           </v:shape>
@@ -9740,7 +9871,7 @@
           <w:noProof/>
         </w:rPr>
         <w:pict w14:anchorId="2B2008D4">
-          <v:polyline id="_x0000_s1033" style="position:absolute;z-index:-36;mso-position-horizontal:absolute;mso-position-horizontal-relative:page;mso-position-vertical:absolute;mso-position-vertical-relative:page" points="461.9pt,519.5pt,603.75pt,519.5pt,603.75pt,483pt,461.9pt,483pt,461.9pt,519.5pt" coordsize="2837,730" o:allowincell="f" filled="f" strokecolor="red" strokeweight="1.65803mm">
+          <v:polyline id="_x0000_s1033" style="position:absolute;z-index:-32;mso-position-horizontal:absolute;mso-position-horizontal-relative:page;mso-position-vertical:absolute;mso-position-vertical-relative:page" points="461.9pt,519.5pt,603.75pt,519.5pt,603.75pt,483pt,461.9pt,483pt,461.9pt,519.5pt" coordsize="2837,730" o:allowincell="f" filled="f" strokecolor="red" strokeweight="1.65803mm">
             <v:stroke joinstyle="bevel"/>
             <v:path arrowok="t"/>
             <w10:wrap anchorx="page" anchory="page"/>
@@ -9844,7 +9975,7 @@
           <w:noProof/>
         </w:rPr>
         <w:pict w14:anchorId="06FF69F0">
-          <v:shape id="_x0000_s1032" type="#_x0000_t75" style="position:absolute;left:0;text-align:left;margin-left:54.3pt;margin-top:228.7pt;width:732.9pt;height:155.15pt;z-index:-17;mso-position-horizontal-relative:page;mso-position-vertical-relative:page" o:allowincell="f">
+          <v:shape id="_x0000_s1032" type="#_x0000_t75" style="position:absolute;left:0;text-align:left;margin-left:54.3pt;margin-top:228.7pt;width:732.9pt;height:155.15pt;z-index:-13;mso-position-horizontal-relative:page;mso-position-vertical-relative:page" o:allowincell="f">
             <v:imagedata r:id="rId66" o:title=""/>
             <w10:wrap anchorx="page" anchory="page"/>
           </v:shape>
@@ -9889,7 +10020,7 @@
           <w:noProof/>
         </w:rPr>
         <w:pict w14:anchorId="0F8FC327">
-          <v:polyline id="_x0000_s1031" style="position:absolute;left:0;text-align:left;z-index:-15;mso-position-horizontal-relative:page;mso-position-vertical-relative:page" points="240.35pt,361.75pt,529.75pt,361.75pt,529.75pt,327.2pt,240.35pt,327.2pt,240.35pt,361.75pt" coordsize="5788,691" o:allowincell="f" filled="f" strokecolor="red" strokeweight="1.65803mm">
+          <v:polyline id="_x0000_s1031" style="position:absolute;left:0;text-align:left;z-index:-11;mso-position-horizontal-relative:page;mso-position-vertical-relative:page" points="240.35pt,361.75pt,529.75pt,361.75pt,529.75pt,327.2pt,240.35pt,327.2pt,240.35pt,361.75pt" coordsize="5788,691" o:allowincell="f" filled="f" strokecolor="red" strokeweight="1.65803mm">
             <v:stroke joinstyle="bevel"/>
             <v:path arrowok="t"/>
             <w10:wrap anchorx="page" anchory="page"/>
@@ -10102,7 +10233,7 @@
         </w:rPr>
         <w:lastRenderedPageBreak/>
         <w:pict w14:anchorId="193E7408">
-          <v:shape id="_x0000_s1030" type="#_x0000_t75" style="position:absolute;margin-left:100.6pt;margin-top:286.6pt;width:254.2pt;height:123.6pt;z-index:-13;mso-position-horizontal-relative:page;mso-position-vertical-relative:page" o:allowincell="f">
+          <v:shape id="_x0000_s1030" type="#_x0000_t75" style="position:absolute;margin-left:100.6pt;margin-top:286.6pt;width:254.2pt;height:123.6pt;z-index:-9;mso-position-horizontal-relative:page;mso-position-vertical-relative:page" o:allowincell="f">
             <v:imagedata r:id="rId67" o:title=""/>
             <w10:wrap anchorx="page" anchory="page"/>
           </v:shape>
@@ -10463,7 +10594,7 @@
           <w:noProof/>
         </w:rPr>
         <w:pict w14:anchorId="0BF6079D">
-          <v:polyline id="_x0000_s1029" style="position:absolute;z-index:-12;mso-position-horizontal:absolute;mso-position-horizontal-relative:page;mso-position-vertical:absolute;mso-position-vertical-relative:page" points="125.5pt,265.8pt,125.5pt,265.8pt,125.5pt,265.8pt" coordsize="0,0" o:allowincell="f" filled="f" strokeweight=".72pt">
+          <v:polyline id="_x0000_s1029" style="position:absolute;z-index:-8;mso-position-horizontal:absolute;mso-position-horizontal-relative:page;mso-position-vertical:absolute;mso-position-vertical-relative:page" points="125.5pt,265.8pt,125.5pt,265.8pt,125.5pt,265.8pt" coordsize="0,0" o:allowincell="f" filled="f" strokeweight=".72pt">
             <v:stroke joinstyle="bevel"/>
             <v:path arrowok="t"/>
             <w10:wrap anchorx="page" anchory="page"/>
@@ -10744,7 +10875,7 @@
           <w:noProof/>
         </w:rPr>
         <w:pict w14:anchorId="788EC80E">
-          <v:shape id="_x0000_s1028" type="#_x0000_t75" style="position:absolute;left:0;text-align:left;margin-left:44.55pt;margin-top:219.5pt;width:729.55pt;height:139pt;z-index:-11;mso-position-horizontal-relative:page;mso-position-vertical-relative:page" o:allowincell="f">
+          <v:shape id="_x0000_s1028" type="#_x0000_t75" style="position:absolute;left:0;text-align:left;margin-left:44.55pt;margin-top:219.5pt;width:729.55pt;height:139pt;z-index:-7;mso-position-horizontal-relative:page;mso-position-vertical-relative:page" o:allowincell="f">
             <v:imagedata r:id="rId68" o:title=""/>
             <w10:wrap anchorx="page" anchory="page"/>
           </v:shape>
@@ -10968,7 +11099,7 @@
         </w:rPr>
         <w:lastRenderedPageBreak/>
         <w:pict w14:anchorId="189DBFDE">
-          <v:shape id="_x0000_s1027" type="#_x0000_t75" style="position:absolute;margin-left:63.8pt;margin-top:36.7pt;width:818pt;height:454.6pt;z-index:-34;mso-position-horizontal-relative:page;mso-position-vertical-relative:page" o:allowincell="f">
+          <v:shape id="_x0000_s1027" type="#_x0000_t75" style="position:absolute;margin-left:63.8pt;margin-top:36.7pt;width:818pt;height:454.6pt;z-index:-30;mso-position-horizontal-relative:page;mso-position-vertical-relative:page" o:allowincell="f">
             <v:imagedata r:id="rId69" o:title=""/>
             <w10:wrap anchorx="page" anchory="page"/>
           </v:shape>
@@ -11007,7 +11138,7 @@
         </w:rPr>
         <w:lastRenderedPageBreak/>
         <w:pict w14:anchorId="76D66802">
-          <v:shape id="_x0000_s1026" type="#_x0000_t75" style="position:absolute;margin-left:40pt;margin-top:36.7pt;width:876.4pt;height:464.8pt;z-index:-33;mso-position-horizontal-relative:page;mso-position-vertical-relative:page" o:allowincell="f">
+          <v:shape id="_x0000_s1026" type="#_x0000_t75" style="position:absolute;margin-left:40pt;margin-top:36.7pt;width:876.4pt;height:464.8pt;z-index:-29;mso-position-horizontal-relative:page;mso-position-vertical-relative:page" o:allowincell="f">
             <v:imagedata r:id="rId70" o:title=""/>
             <w10:wrap anchorx="page" anchory="page"/>
           </v:shape>
@@ -12377,6 +12508,96 @@
     </w:lvl>
   </w:abstractNum>
   <w:abstractNum w:abstractNumId="13" w15:restartNumberingAfterBreak="0">
+    <w:nsid w:val="67463A0A"/>
+    <w:multiLevelType w:val="hybridMultilevel"/>
+    <w:tmpl w:val="93F0CFF4"/>
+    <w:lvl w:ilvl="0" w:tplc="F49C906A">
+      <w:start w:val="1"/>
+      <w:numFmt w:val="decimal"/>
+      <w:lvlText w:val="%1."/>
+      <w:lvlJc w:val="left"/>
+      <w:pPr>
+        <w:ind w:left="1800" w:hanging="360"/>
+      </w:pPr>
+      <w:rPr>
+        <w:rFonts w:hint="default"/>
+        <w:color w:val="auto"/>
+      </w:rPr>
+    </w:lvl>
+    <w:lvl w:ilvl="1" w:tplc="04090019" w:tentative="1">
+      <w:start w:val="1"/>
+      <w:numFmt w:val="lowerLetter"/>
+      <w:lvlText w:val="%2."/>
+      <w:lvlJc w:val="left"/>
+      <w:pPr>
+        <w:ind w:left="2520" w:hanging="360"/>
+      </w:pPr>
+    </w:lvl>
+    <w:lvl w:ilvl="2" w:tplc="0409001B" w:tentative="1">
+      <w:start w:val="1"/>
+      <w:numFmt w:val="lowerRoman"/>
+      <w:lvlText w:val="%3."/>
+      <w:lvlJc w:val="right"/>
+      <w:pPr>
+        <w:ind w:left="3240" w:hanging="180"/>
+      </w:pPr>
+    </w:lvl>
+    <w:lvl w:ilvl="3" w:tplc="0409000F" w:tentative="1">
+      <w:start w:val="1"/>
+      <w:numFmt w:val="decimal"/>
+      <w:lvlText w:val="%4."/>
+      <w:lvlJc w:val="left"/>
+      <w:pPr>
+        <w:ind w:left="3960" w:hanging="360"/>
+      </w:pPr>
+    </w:lvl>
+    <w:lvl w:ilvl="4" w:tplc="04090019" w:tentative="1">
+      <w:start w:val="1"/>
+      <w:numFmt w:val="lowerLetter"/>
+      <w:lvlText w:val="%5."/>
+      <w:lvlJc w:val="left"/>
+      <w:pPr>
+        <w:ind w:left="4680" w:hanging="360"/>
+      </w:pPr>
+    </w:lvl>
+    <w:lvl w:ilvl="5" w:tplc="0409001B" w:tentative="1">
+      <w:start w:val="1"/>
+      <w:numFmt w:val="lowerRoman"/>
+      <w:lvlText w:val="%6."/>
+      <w:lvlJc w:val="right"/>
+      <w:pPr>
+        <w:ind w:left="5400" w:hanging="180"/>
+      </w:pPr>
+    </w:lvl>
+    <w:lvl w:ilvl="6" w:tplc="0409000F" w:tentative="1">
+      <w:start w:val="1"/>
+      <w:numFmt w:val="decimal"/>
+      <w:lvlText w:val="%7."/>
+      <w:lvlJc w:val="left"/>
+      <w:pPr>
+        <w:ind w:left="6120" w:hanging="360"/>
+      </w:pPr>
+    </w:lvl>
+    <w:lvl w:ilvl="7" w:tplc="04090019" w:tentative="1">
+      <w:start w:val="1"/>
+      <w:numFmt w:val="lowerLetter"/>
+      <w:lvlText w:val="%8."/>
+      <w:lvlJc w:val="left"/>
+      <w:pPr>
+        <w:ind w:left="6840" w:hanging="360"/>
+      </w:pPr>
+    </w:lvl>
+    <w:lvl w:ilvl="8" w:tplc="0409001B" w:tentative="1">
+      <w:start w:val="1"/>
+      <w:numFmt w:val="lowerRoman"/>
+      <w:lvlText w:val="%9."/>
+      <w:lvlJc w:val="right"/>
+      <w:pPr>
+        <w:ind w:left="7560" w:hanging="180"/>
+      </w:pPr>
+    </w:lvl>
+  </w:abstractNum>
+  <w:abstractNum w:abstractNumId="14" w15:restartNumberingAfterBreak="0">
     <w:nsid w:val="6C7F2309"/>
     <w:multiLevelType w:val="hybridMultilevel"/>
     <w:tmpl w:val="8DF806F0"/>
@@ -12468,7 +12689,7 @@
       </w:pPr>
     </w:lvl>
   </w:abstractNum>
-  <w:abstractNum w:abstractNumId="14" w15:restartNumberingAfterBreak="0">
+  <w:abstractNum w:abstractNumId="15" w15:restartNumberingAfterBreak="0">
     <w:nsid w:val="703F6F70"/>
     <w:multiLevelType w:val="hybridMultilevel"/>
     <w:tmpl w:val="BC382EEC"/>
@@ -12554,7 +12775,7 @@
       </w:pPr>
     </w:lvl>
   </w:abstractNum>
-  <w:abstractNum w:abstractNumId="15" w15:restartNumberingAfterBreak="0">
+  <w:abstractNum w:abstractNumId="16" w15:restartNumberingAfterBreak="0">
     <w:nsid w:val="705E1CF9"/>
     <w:multiLevelType w:val="hybridMultilevel"/>
     <w:tmpl w:val="004A61DC"/>
@@ -12669,7 +12890,7 @@
       </w:rPr>
     </w:lvl>
   </w:abstractNum>
-  <w:abstractNum w:abstractNumId="16" w15:restartNumberingAfterBreak="0">
+  <w:abstractNum w:abstractNumId="17" w15:restartNumberingAfterBreak="0">
     <w:nsid w:val="70A412F7"/>
     <w:multiLevelType w:val="hybridMultilevel"/>
     <w:tmpl w:val="8CD8D1EA"/>
@@ -12755,7 +12976,7 @@
       </w:pPr>
     </w:lvl>
   </w:abstractNum>
-  <w:abstractNum w:abstractNumId="17" w15:restartNumberingAfterBreak="0">
+  <w:abstractNum w:abstractNumId="18" w15:restartNumberingAfterBreak="0">
     <w:nsid w:val="72271BAA"/>
     <w:multiLevelType w:val="hybridMultilevel"/>
     <w:tmpl w:val="ED86E066"/>
@@ -12870,7 +13091,7 @@
       </w:rPr>
     </w:lvl>
   </w:abstractNum>
-  <w:abstractNum w:abstractNumId="18" w15:restartNumberingAfterBreak="0">
+  <w:abstractNum w:abstractNumId="19" w15:restartNumberingAfterBreak="0">
     <w:nsid w:val="76277F54"/>
     <w:multiLevelType w:val="hybridMultilevel"/>
     <w:tmpl w:val="0FE62C5E"/>
@@ -12984,22 +13205,22 @@
     </w:lvl>
   </w:abstractNum>
   <w:num w:numId="1">
-    <w:abstractNumId w:val="18"/>
+    <w:abstractNumId w:val="19"/>
   </w:num>
   <w:num w:numId="2">
     <w:abstractNumId w:val="7"/>
   </w:num>
   <w:num w:numId="3">
-    <w:abstractNumId w:val="14"/>
+    <w:abstractNumId w:val="15"/>
   </w:num>
   <w:num w:numId="4">
-    <w:abstractNumId w:val="16"/>
+    <w:abstractNumId w:val="17"/>
   </w:num>
   <w:num w:numId="5">
     <w:abstractNumId w:val="12"/>
   </w:num>
   <w:num w:numId="6">
-    <w:abstractNumId w:val="15"/>
+    <w:abstractNumId w:val="16"/>
   </w:num>
   <w:num w:numId="7">
     <w:abstractNumId w:val="3"/>
@@ -13026,19 +13247,22 @@
     <w:abstractNumId w:val="0"/>
   </w:num>
   <w:num w:numId="15">
-    <w:abstractNumId w:val="17"/>
+    <w:abstractNumId w:val="18"/>
   </w:num>
   <w:num w:numId="16">
     <w:abstractNumId w:val="6"/>
   </w:num>
   <w:num w:numId="17">
-    <w:abstractNumId w:val="13"/>
+    <w:abstractNumId w:val="14"/>
   </w:num>
   <w:num w:numId="18">
     <w:abstractNumId w:val="8"/>
   </w:num>
   <w:num w:numId="19">
     <w:abstractNumId w:val="4"/>
+  </w:num>
+  <w:num w:numId="20">
+    <w:abstractNumId w:val="13"/>
   </w:num>
 </w:numbering>
 </file>

</xml_diff>